<commit_message>
Added last of the user
</commit_message>
<xml_diff>
--- a/Quizzes/LinuxQuiz2 vamshi.docx
+++ b/Quizzes/LinuxQuiz2 vamshi.docx
@@ -1732,17 +1732,22 @@
     <w:pPr>
       <w:pStyle w:val="Header"/>
     </w:pPr>
+    <w:proofErr w:type="spellStart"/>
+    <w:r>
+      <w:t>Biyyala</w:t>
+    </w:r>
+    <w:proofErr w:type="spellEnd"/>
+    <w:r>
+      <w:t xml:space="preserve"> </w:t>
+    </w:r>
+    <w:bookmarkStart w:id="0" w:name="_GoBack"/>
+    <w:bookmarkEnd w:id="0"/>
     <w:r>
       <w:t xml:space="preserve">Vamshi </w:t>
     </w:r>
     <w:r>
       <w:t xml:space="preserve">Krishna </w:t>
     </w:r>
-    <w:r>
-      <w:t>biyyala</w:t>
-    </w:r>
-    <w:bookmarkStart w:id="0" w:name="_GoBack"/>
-    <w:bookmarkEnd w:id="0"/>
   </w:p>
 </w:hdr>
 </file>
@@ -2253,6 +2258,7 @@
     <w:lsdException w:name="HTML Sample" w:semiHidden="1" w:unhideWhenUsed="1"/>
     <w:lsdException w:name="HTML Typewriter" w:semiHidden="1" w:unhideWhenUsed="1"/>
     <w:lsdException w:name="HTML Variable" w:semiHidden="1" w:unhideWhenUsed="1"/>
+    <w:lsdException w:name="Normal Table" w:semiHidden="1" w:unhideWhenUsed="1"/>
     <w:lsdException w:name="annotation subject" w:semiHidden="1" w:unhideWhenUsed="1"/>
     <w:lsdException w:name="No List" w:semiHidden="1" w:unhideWhenUsed="1"/>
     <w:lsdException w:name="Outline List 1" w:semiHidden="1" w:unhideWhenUsed="1"/>
@@ -2296,8 +2302,10 @@
     <w:lsdException w:name="Table Elegant" w:semiHidden="1" w:unhideWhenUsed="1"/>
     <w:lsdException w:name="Table Professional" w:semiHidden="1" w:unhideWhenUsed="1"/>
     <w:lsdException w:name="Table Subtle 1" w:semiHidden="1" w:unhideWhenUsed="1"/>
+    <w:lsdException w:name="Table Subtle 2" w:semiHidden="1" w:unhideWhenUsed="1"/>
     <w:lsdException w:name="Table Web 1" w:semiHidden="1" w:unhideWhenUsed="1"/>
     <w:lsdException w:name="Table Web 2" w:semiHidden="1" w:unhideWhenUsed="1"/>
+    <w:lsdException w:name="Table Web 3" w:semiHidden="1" w:unhideWhenUsed="1"/>
     <w:lsdException w:name="Balloon Text" w:semiHidden="1" w:unhideWhenUsed="1"/>
     <w:lsdException w:name="Table Grid" w:uiPriority="39"/>
     <w:lsdException w:name="Table Theme" w:semiHidden="1" w:unhideWhenUsed="1"/>

</xml_diff>

<commit_message>
updated last name in the document
</commit_message>
<xml_diff>
--- a/Quizzes/LinuxQuiz2 vamshi.docx
+++ b/Quizzes/LinuxQuiz2 vamshi.docx
@@ -1732,17 +1732,22 @@
     <w:pPr>
       <w:pStyle w:val="Header"/>
     </w:pPr>
+    <w:proofErr w:type="spellStart"/>
+    <w:r>
+      <w:t>Biyyala</w:t>
+    </w:r>
+    <w:proofErr w:type="spellEnd"/>
+    <w:r>
+      <w:t xml:space="preserve"> </w:t>
+    </w:r>
+    <w:bookmarkStart w:id="0" w:name="_GoBack"/>
+    <w:bookmarkEnd w:id="0"/>
     <w:r>
       <w:t xml:space="preserve">Vamshi </w:t>
     </w:r>
     <w:r>
       <w:t xml:space="preserve">Krishna </w:t>
     </w:r>
-    <w:r>
-      <w:t>biyyala</w:t>
-    </w:r>
-    <w:bookmarkStart w:id="0" w:name="_GoBack"/>
-    <w:bookmarkEnd w:id="0"/>
   </w:p>
 </w:hdr>
 </file>
@@ -2253,6 +2258,7 @@
     <w:lsdException w:name="HTML Sample" w:semiHidden="1" w:unhideWhenUsed="1"/>
     <w:lsdException w:name="HTML Typewriter" w:semiHidden="1" w:unhideWhenUsed="1"/>
     <w:lsdException w:name="HTML Variable" w:semiHidden="1" w:unhideWhenUsed="1"/>
+    <w:lsdException w:name="Normal Table" w:semiHidden="1" w:unhideWhenUsed="1"/>
     <w:lsdException w:name="annotation subject" w:semiHidden="1" w:unhideWhenUsed="1"/>
     <w:lsdException w:name="No List" w:semiHidden="1" w:unhideWhenUsed="1"/>
     <w:lsdException w:name="Outline List 1" w:semiHidden="1" w:unhideWhenUsed="1"/>
@@ -2296,8 +2302,10 @@
     <w:lsdException w:name="Table Elegant" w:semiHidden="1" w:unhideWhenUsed="1"/>
     <w:lsdException w:name="Table Professional" w:semiHidden="1" w:unhideWhenUsed="1"/>
     <w:lsdException w:name="Table Subtle 1" w:semiHidden="1" w:unhideWhenUsed="1"/>
+    <w:lsdException w:name="Table Subtle 2" w:semiHidden="1" w:unhideWhenUsed="1"/>
     <w:lsdException w:name="Table Web 1" w:semiHidden="1" w:unhideWhenUsed="1"/>
     <w:lsdException w:name="Table Web 2" w:semiHidden="1" w:unhideWhenUsed="1"/>
+    <w:lsdException w:name="Table Web 3" w:semiHidden="1" w:unhideWhenUsed="1"/>
     <w:lsdException w:name="Balloon Text" w:semiHidden="1" w:unhideWhenUsed="1"/>
     <w:lsdException w:name="Table Grid" w:uiPriority="39"/>
     <w:lsdException w:name="Table Theme" w:semiHidden="1" w:unhideWhenUsed="1"/>

</xml_diff>